<commit_message>
Added Sprint Planning and use case picture
</commit_message>
<xml_diff>
--- a/Functional Design.docx
+++ b/Functional Design.docx
@@ -2442,9 +2442,7 @@
         </w:rPr>
         <w:t>PROJECT DETAILS</w:t>
       </w:r>
-      <w:bookmarkStart w:id="4" w:name="_GoBack"/>
       <w:bookmarkEnd w:id="3"/>
-      <w:bookmarkEnd w:id="4"/>
     </w:p>
     <w:p>
       <w:pPr>
@@ -2539,7 +2537,7 @@
           <w:lang w:val="en-US"/>
         </w:rPr>
       </w:pPr>
-      <w:bookmarkStart w:id="5" w:name="_Toc498596714"/>
+      <w:bookmarkStart w:id="4" w:name="_Toc498596714"/>
       <w:r>
         <w:rPr>
           <w:lang w:val="en-US"/>
@@ -2547,7 +2545,7 @@
         <w:lastRenderedPageBreak/>
         <w:t>PROJECT DESCRIPTION</w:t>
       </w:r>
-      <w:bookmarkEnd w:id="5"/>
+      <w:bookmarkEnd w:id="4"/>
     </w:p>
     <w:p>
       <w:pPr>
@@ -2598,14 +2596,14 @@
           <w:lang w:val="en-US"/>
         </w:rPr>
       </w:pPr>
-      <w:bookmarkStart w:id="6" w:name="_Toc498596715"/>
+      <w:bookmarkStart w:id="5" w:name="_Toc498596715"/>
       <w:r>
         <w:rPr>
           <w:lang w:val="en-US"/>
         </w:rPr>
         <w:t>REQUIREMENTS</w:t>
       </w:r>
-      <w:bookmarkEnd w:id="6"/>
+      <w:bookmarkEnd w:id="5"/>
     </w:p>
     <w:p>
       <w:pPr>
@@ -3166,164 +3164,40 @@
     </w:p>
     <w:p>
       <w:pPr>
+        <w:rPr>
+          <w:rFonts w:asciiTheme="majorHAnsi" w:eastAsiaTheme="majorEastAsia" w:hAnsiTheme="majorHAnsi" w:cstheme="majorBidi"/>
+          <w:color w:val="2F5496" w:themeColor="accent1" w:themeShade="BF"/>
+          <w:sz w:val="32"/>
+          <w:szCs w:val="32"/>
+          <w:lang w:val="en-US"/>
+        </w:rPr>
+      </w:pPr>
+      <w:bookmarkStart w:id="6" w:name="_Toc498596717"/>
+      <w:r>
+        <w:rPr>
+          <w:lang w:val="en-US"/>
+        </w:rPr>
+        <w:br w:type="page"/>
+      </w:r>
+    </w:p>
+    <w:p>
+      <w:pPr>
         <w:pStyle w:val="Heading1"/>
         <w:rPr>
           <w:lang w:val="en-US"/>
         </w:rPr>
       </w:pPr>
-      <w:bookmarkStart w:id="7" w:name="_Toc498596717"/>
-      <w:r>
-        <w:rPr>
-          <w:lang w:val="en-US"/>
-        </w:rPr>
+      <w:r>
+        <w:rPr>
+          <w:lang w:val="en-US"/>
+        </w:rPr>
+        <w:lastRenderedPageBreak/>
         <w:t>USE CASE DIAGRAM AND SCENARIOS</w:t>
       </w:r>
-      <w:bookmarkEnd w:id="7"/>
-    </w:p>
-    <w:p>
-      <w:pPr>
-        <w:rPr>
-          <w:lang w:val="en-US"/>
-        </w:rPr>
-      </w:pPr>
-      <w:r>
-        <w:rPr>
-          <w:lang w:val="en-US"/>
-        </w:rPr>
-        <w:t>Based on the requi</w:t>
-      </w:r>
-      <w:r>
-        <w:rPr>
-          <w:lang w:val="en-US"/>
-        </w:rPr>
-        <w:t>red functionality of the system, we created some use case diagrams:</w:t>
-      </w:r>
-    </w:p>
-    <w:p>
-      <w:pPr>
-        <w:rPr>
-          <w:lang w:val="en-US"/>
-        </w:rPr>
-      </w:pPr>
-      <w:r>
-        <w:rPr>
-          <w:lang w:val="en-US"/>
-        </w:rPr>
-        <w:t xml:space="preserve">How to make them: </w:t>
-      </w:r>
-    </w:p>
-    <w:p>
-      <w:pPr>
-        <w:pStyle w:val="ListParagraph"/>
-        <w:numPr>
-          <w:ilvl w:val="0"/>
-          <w:numId w:val="4"/>
-        </w:numPr>
-        <w:rPr>
-          <w:lang w:val="en-US"/>
-        </w:rPr>
-      </w:pPr>
-      <w:r>
-        <w:rPr>
-          <w:lang w:val="en-US"/>
-        </w:rPr>
-        <w:t>Which ACTOR(s) will work with the system?</w:t>
-      </w:r>
-    </w:p>
-    <w:p>
-      <w:pPr>
-        <w:pStyle w:val="ListParagraph"/>
-        <w:numPr>
-          <w:ilvl w:val="0"/>
-          <w:numId w:val="4"/>
-        </w:numPr>
-        <w:rPr>
-          <w:lang w:val="en-US"/>
-        </w:rPr>
-      </w:pPr>
-      <w:r>
-        <w:rPr>
-          <w:lang w:val="en-US"/>
-        </w:rPr>
-        <w:t>What functionality will an ACT</w:t>
-      </w:r>
-      <w:r>
-        <w:rPr>
-          <w:lang w:val="en-US"/>
-        </w:rPr>
-        <w:t>OR use/have available.</w:t>
-      </w:r>
-    </w:p>
-    <w:p>
-      <w:pPr>
-        <w:pStyle w:val="ListParagraph"/>
-        <w:numPr>
-          <w:ilvl w:val="0"/>
-          <w:numId w:val="4"/>
-        </w:numPr>
-        <w:rPr>
-          <w:lang w:val="en-US"/>
-        </w:rPr>
-      </w:pPr>
-      <w:r>
-        <w:rPr>
-          <w:lang w:val="en-US"/>
-        </w:rPr>
-        <w:t>Each functionality translates to a use case.</w:t>
-      </w:r>
-    </w:p>
-    <w:p>
-      <w:pPr>
-        <w:pStyle w:val="ListParagraph"/>
-        <w:numPr>
-          <w:ilvl w:val="0"/>
-          <w:numId w:val="4"/>
-        </w:numPr>
-        <w:rPr>
-          <w:lang w:val="en-US"/>
-        </w:rPr>
-      </w:pPr>
-      <w:r>
-        <w:rPr>
-          <w:lang w:val="en-US"/>
-        </w:rPr>
-        <w:lastRenderedPageBreak/>
-        <w:t>When</w:t>
-      </w:r>
-      <w:r>
-        <w:rPr>
-          <w:lang w:val="en-US"/>
-        </w:rPr>
-        <w:t xml:space="preserve"> a (sub)</w:t>
-      </w:r>
-      <w:r>
-        <w:rPr>
-          <w:lang w:val="en-US"/>
-        </w:rPr>
-        <w:t>functionality is used by multiple actors you must make it a separate use case.</w:t>
-      </w:r>
-    </w:p>
-    <w:p>
-      <w:pPr>
-        <w:pStyle w:val="ListParagraph"/>
-        <w:numPr>
-          <w:ilvl w:val="0"/>
-          <w:numId w:val="4"/>
-        </w:numPr>
-        <w:rPr>
-          <w:lang w:val="en-US"/>
-        </w:rPr>
-      </w:pPr>
-      <w:r>
-        <w:rPr>
-          <w:lang w:val="en-US"/>
-        </w:rPr>
-        <w:t>Each use case diagram has the following general outline</w:t>
-      </w:r>
-    </w:p>
-    <w:p>
-      <w:pPr>
-        <w:pStyle w:val="ListParagraph"/>
+      <w:bookmarkEnd w:id="6"/>
+    </w:p>
+    <w:p>
+      <w:pPr>
         <w:rPr>
           <w:lang w:val="en-US"/>
         </w:rPr>
@@ -3334,9 +3208,17 @@
           <w:lang w:val="en-US"/>
         </w:rPr>
         <w:drawing>
-          <wp:inline distT="0" distB="0" distL="0" distR="0">
-            <wp:extent cx="3962400" cy="2628900"/>
-            <wp:effectExtent l="0" t="0" r="0" b="0"/>
+          <wp:anchor distT="0" distB="0" distL="114300" distR="114300" simplePos="0" relativeHeight="251660288" behindDoc="1" locked="0" layoutInCell="1" allowOverlap="1" wp14:anchorId="26582819">
+            <wp:simplePos x="0" y="0"/>
+            <wp:positionH relativeFrom="margin">
+              <wp:posOffset>709275</wp:posOffset>
+            </wp:positionH>
+            <wp:positionV relativeFrom="paragraph">
+              <wp:posOffset>226391</wp:posOffset>
+            </wp:positionV>
+            <wp:extent cx="3651885" cy="9117965"/>
+            <wp:effectExtent l="0" t="0" r="5715" b="6985"/>
+            <wp:wrapNone/>
             <wp:docPr id="1" name="Afbeelding 1"/>
             <wp:cNvGraphicFramePr>
               <a:graphicFrameLocks xmlns:a="http://schemas.openxmlformats.org/drawingml/2006/main" noChangeAspect="1"/>
@@ -3358,7 +3240,6 @@
                         </a:ext>
                       </a:extLst>
                     </a:blip>
-                    <a:srcRect/>
                     <a:stretch>
                       <a:fillRect/>
                     </a:stretch>
@@ -3366,7 +3247,7 @@
                   <pic:spPr bwMode="auto">
                     <a:xfrm>
                       <a:off x="0" y="0"/>
-                      <a:ext cx="3962400" cy="2628900"/>
+                      <a:ext cx="3651885" cy="9117965"/>
                     </a:xfrm>
                     <a:prstGeom prst="rect">
                       <a:avLst/>
@@ -3379,257 +3260,45 @@
                 </pic:pic>
               </a:graphicData>
             </a:graphic>
-          </wp:inline>
+          </wp:anchor>
         </w:drawing>
       </w:r>
+      <w:r>
+        <w:rPr>
+          <w:lang w:val="en-US"/>
+        </w:rPr>
+        <w:t>Based on the requi</w:t>
+      </w:r>
+      <w:r>
+        <w:rPr>
+          <w:lang w:val="en-US"/>
+        </w:rPr>
+        <w:t>red functionality of the system, we created some use case diagrams:</w:t>
+      </w:r>
+      <w:r>
+        <w:rPr>
+          <w:noProof/>
+          <w:lang w:val="en-US"/>
+        </w:rPr>
+        <w:t xml:space="preserve"> </w:t>
+      </w:r>
     </w:p>
     <w:p>
       <w:pPr>
         <w:pStyle w:val="ListParagraph"/>
-        <w:numPr>
-          <w:ilvl w:val="0"/>
-          <w:numId w:val="4"/>
-        </w:numPr>
-        <w:rPr>
-          <w:lang w:val="en-US"/>
-        </w:rPr>
-      </w:pPr>
-      <w:r>
-        <w:rPr>
-          <w:lang w:val="en-US"/>
-        </w:rPr>
-        <w:t>For e</w:t>
-      </w:r>
-      <w:r>
-        <w:rPr>
-          <w:lang w:val="en-US"/>
-        </w:rPr>
-        <w:t>ach use case you should write a</w:t>
-      </w:r>
-      <w:r>
-        <w:rPr>
-          <w:lang w:val="en-US"/>
-        </w:rPr>
-        <w:t xml:space="preserve"> scenario. (What has to be done to use the functionality in steps). </w:t>
-      </w:r>
-    </w:p>
-    <w:p>
-      <w:pPr>
-        <w:pStyle w:val="ListParagraph"/>
-        <w:numPr>
-          <w:ilvl w:val="0"/>
-          <w:numId w:val="4"/>
-        </w:numPr>
-        <w:rPr>
-          <w:lang w:val="en-US"/>
-        </w:rPr>
-      </w:pPr>
-      <w:r>
-        <w:rPr>
-          <w:lang w:val="en-US"/>
-        </w:rPr>
-        <w:t>The general outline of a scenario:</w:t>
-      </w:r>
-    </w:p>
-    <w:p>
-      <w:pPr>
-        <w:pStyle w:val="ListParagraph"/>
-        <w:rPr>
-          <w:lang w:val="en-US"/>
-        </w:rPr>
-      </w:pPr>
-      <w:r>
-        <w:rPr>
-          <w:lang w:val="en-US"/>
-        </w:rPr>
-        <w:t xml:space="preserve">Name: </w:t>
-      </w:r>
-      <w:r>
-        <w:rPr>
-          <w:lang w:val="en-US"/>
-        </w:rPr>
-        <w:tab/>
-      </w:r>
-      <w:r>
-        <w:rPr>
-          <w:lang w:val="en-US"/>
-        </w:rPr>
-        <w:tab/>
-        <w:t>&lt;&lt; name of the use case &gt;&gt;</w:t>
-      </w:r>
-    </w:p>
-    <w:p>
-      <w:pPr>
-        <w:pStyle w:val="ListParagraph"/>
-        <w:rPr>
-          <w:lang w:val="en-US"/>
-        </w:rPr>
-      </w:pPr>
-      <w:r>
-        <w:rPr>
-          <w:lang w:val="en-US"/>
-        </w:rPr>
-        <w:t xml:space="preserve">Actor : </w:t>
-      </w:r>
-      <w:r>
-        <w:rPr>
-          <w:lang w:val="en-US"/>
-        </w:rPr>
-        <w:tab/>
-      </w:r>
-      <w:r>
-        <w:rPr>
-          <w:lang w:val="en-US"/>
-        </w:rPr>
-        <w:tab/>
-        <w:t>&lt;&lt; name of the actor(s) who use this &gt;&gt;</w:t>
-      </w:r>
-    </w:p>
-    <w:p>
-      <w:pPr>
-        <w:pStyle w:val="ListParagraph"/>
-        <w:rPr>
-          <w:lang w:val="en-US"/>
-        </w:rPr>
-      </w:pPr>
-      <w:r>
-        <w:rPr>
-          <w:lang w:val="en-US"/>
-        </w:rPr>
-        <w:t xml:space="preserve">Pre    : </w:t>
-      </w:r>
-      <w:r>
-        <w:rPr>
-          <w:lang w:val="en-US"/>
-        </w:rPr>
-        <w:tab/>
-      </w:r>
-      <w:r>
-        <w:rPr>
-          <w:lang w:val="en-US"/>
-        </w:rPr>
-        <w:tab/>
-        <w:t>&lt;&lt; conditions which should be satisfied before the use case can be used &gt;&gt;</w:t>
-      </w:r>
-    </w:p>
-    <w:p>
-      <w:pPr>
-        <w:pStyle w:val="ListParagraph"/>
-        <w:rPr>
-          <w:lang w:val="en-US"/>
-        </w:rPr>
-      </w:pPr>
-      <w:r>
-        <w:rPr>
-          <w:lang w:val="en-US"/>
-        </w:rPr>
-        <w:t>Description:</w:t>
-      </w:r>
-      <w:r>
-        <w:rPr>
-          <w:lang w:val="en-US"/>
-        </w:rPr>
-        <w:tab/>
-        <w:t xml:space="preserve">&lt;&lt; the </w:t>
-      </w:r>
-      <w:r>
-        <w:rPr>
-          <w:lang w:val="en-US"/>
-        </w:rPr>
-        <w:t xml:space="preserve">normal </w:t>
-      </w:r>
-      <w:r>
-        <w:rPr>
-          <w:lang w:val="en-US"/>
-        </w:rPr>
-        <w:t>flow of the use case in steps (functional)</w:t>
-      </w:r>
-      <w:r>
-        <w:rPr>
-          <w:lang w:val="en-US"/>
-        </w:rPr>
-        <w:t xml:space="preserve"> &gt;&gt;</w:t>
-      </w:r>
-    </w:p>
-    <w:p>
-      <w:pPr>
-        <w:pStyle w:val="ListParagraph"/>
-        <w:rPr>
-          <w:lang w:val="en-US"/>
-        </w:rPr>
-      </w:pPr>
-      <w:r>
-        <w:rPr>
-          <w:lang w:val="en-US"/>
-        </w:rPr>
-        <w:t>Alternative:</w:t>
-      </w:r>
-      <w:r>
-        <w:rPr>
-          <w:lang w:val="en-US"/>
-        </w:rPr>
-        <w:tab/>
-        <w:t>&lt;&lt; the alternative flow(s) if possible (e.g.: error flow)</w:t>
-      </w:r>
-    </w:p>
-    <w:p>
-      <w:pPr>
-        <w:pStyle w:val="ListParagraph"/>
-        <w:rPr>
-          <w:lang w:val="en-US"/>
-        </w:rPr>
-      </w:pPr>
-      <w:r>
-        <w:rPr>
-          <w:lang w:val="en-US"/>
-        </w:rPr>
-        <w:t>Result:</w:t>
-      </w:r>
-      <w:r>
-        <w:rPr>
-          <w:lang w:val="en-US"/>
-        </w:rPr>
-        <w:tab/>
-      </w:r>
-      <w:r>
-        <w:rPr>
-          <w:lang w:val="en-US"/>
-        </w:rPr>
-        <w:tab/>
-        <w:t>&lt;&lt; the expected result of the normal flow&gt;&gt;</w:t>
-      </w:r>
-    </w:p>
-    <w:p>
-      <w:pPr>
-        <w:shd w:val="clear" w:color="auto" w:fill="D9D9D9" w:themeFill="background1" w:themeFillShade="D9"/>
-        <w:rPr>
-          <w:lang w:val="en-US"/>
-        </w:rPr>
-      </w:pPr>
-      <w:r>
-        <w:rPr>
-          <w:lang w:val="en-US"/>
-        </w:rPr>
-        <w:t>You should check if the use cases cover ALL the requirements ( use a matrix to show that)</w:t>
-      </w:r>
-      <w:bookmarkStart w:id="8" w:name="_Toc498596718"/>
-    </w:p>
-    <w:p>
-      <w:pPr>
-        <w:rPr>
-          <w:rFonts w:asciiTheme="majorHAnsi" w:eastAsiaTheme="majorEastAsia" w:hAnsiTheme="majorHAnsi" w:cstheme="majorBidi"/>
-          <w:color w:val="2F5496" w:themeColor="accent1" w:themeShade="BF"/>
-          <w:sz w:val="32"/>
-          <w:szCs w:val="32"/>
-          <w:lang w:val="en-US"/>
-        </w:rPr>
-      </w:pPr>
+        <w:rPr>
+          <w:lang w:val="en-US"/>
+        </w:rPr>
+      </w:pPr>
+      <w:bookmarkStart w:id="7" w:name="_Toc498596718"/>
       <w:r>
         <w:rPr>
           <w:lang w:val="en-US"/>
         </w:rPr>
         <w:br w:type="page"/>
       </w:r>
+      <w:bookmarkStart w:id="8" w:name="_GoBack"/>
+      <w:bookmarkEnd w:id="8"/>
     </w:p>
     <w:p>
       <w:pPr>
@@ -3645,7 +3314,7 @@
         <w:lastRenderedPageBreak/>
         <w:t>WIREFRAMES</w:t>
       </w:r>
-      <w:bookmarkEnd w:id="8"/>
+      <w:bookmarkEnd w:id="7"/>
     </w:p>
     <w:p>
       <w:pPr>
@@ -6676,6 +6345,7 @@
     <w:rsidRoot w:val="000F39B6"/>
     <w:rsid w:val="000F39B6"/>
     <w:rsid w:val="00181977"/>
+    <w:rsid w:val="00351B37"/>
     <w:rsid w:val="00365E79"/>
     <w:rsid w:val="00B71F89"/>
     <w:rsid w:val="00E77358"/>
@@ -7494,7 +7164,7 @@
 </file>
 
 <file path=customXml/itemProps1.xml><?xml version="1.0" encoding="utf-8"?>
-<ds:datastoreItem xmlns:ds="http://schemas.openxmlformats.org/officeDocument/2006/customXml" ds:itemID="{97605512-A6A3-493F-B778-7A913776076E}">
+<ds:datastoreItem xmlns:ds="http://schemas.openxmlformats.org/officeDocument/2006/customXml" ds:itemID="{6956BFB5-46D6-4738-9F3B-41C5413EE67D}">
   <ds:schemaRefs>
     <ds:schemaRef ds:uri="http://schemas.openxmlformats.org/officeDocument/2006/bibliography"/>
   </ds:schemaRefs>

</xml_diff>

<commit_message>
Last Update for now
</commit_message>
<xml_diff>
--- a/Functional Design.docx
+++ b/Functional Design.docx
@@ -16,13 +16,23 @@
       </w:pPr>
       <w:bookmarkStart w:id="0" w:name="_Hlk512506641"/>
       <w:bookmarkEnd w:id="0"/>
+      <w:proofErr w:type="spellStart"/>
       <w:r>
         <w:rPr>
           <w:b/>
           <w:sz w:val="36"/>
           <w:szCs w:val="36"/>
         </w:rPr>
-        <w:t xml:space="preserve">Functional design </w:t>
+        <w:t>Functional</w:t>
+      </w:r>
+      <w:proofErr w:type="spellEnd"/>
+      <w:r>
+        <w:rPr>
+          <w:b/>
+          <w:sz w:val="36"/>
+          <w:szCs w:val="36"/>
+        </w:rPr>
+        <w:t xml:space="preserve"> design </w:t>
       </w:r>
       <w:sdt>
         <w:sdtPr>
@@ -46,8 +56,36 @@
               <w:sz w:val="36"/>
               <w:szCs w:val="36"/>
             </w:rPr>
-            <w:t xml:space="preserve"> Waifu Logics</w:t>
+            <w:t xml:space="preserve"> </w:t>
           </w:r>
+          <w:proofErr w:type="spellStart"/>
+          <w:r>
+            <w:rPr>
+              <w:b/>
+              <w:sz w:val="36"/>
+              <w:szCs w:val="36"/>
+            </w:rPr>
+            <w:t>Waifu</w:t>
+          </w:r>
+          <w:proofErr w:type="spellEnd"/>
+          <w:r>
+            <w:rPr>
+              <w:b/>
+              <w:sz w:val="36"/>
+              <w:szCs w:val="36"/>
+            </w:rPr>
+            <w:t xml:space="preserve"> </w:t>
+          </w:r>
+          <w:proofErr w:type="spellStart"/>
+          <w:r>
+            <w:rPr>
+              <w:b/>
+              <w:sz w:val="36"/>
+              <w:szCs w:val="36"/>
+            </w:rPr>
+            <w:t>Logics</w:t>
+          </w:r>
+          <w:proofErr w:type="spellEnd"/>
         </w:sdtContent>
       </w:sdt>
     </w:p>
@@ -158,12 +196,28 @@
         </w:sdtPr>
         <w:sdtEndPr/>
         <w:sdtContent>
+          <w:proofErr w:type="spellStart"/>
           <w:r>
             <w:rPr>
               <w:b/>
             </w:rPr>
-            <w:t>Waifu Logics</w:t>
+            <w:t>Waifu</w:t>
           </w:r>
+          <w:proofErr w:type="spellEnd"/>
+          <w:r>
+            <w:rPr>
+              <w:b/>
+            </w:rPr>
+            <w:t xml:space="preserve"> </w:t>
+          </w:r>
+          <w:proofErr w:type="spellStart"/>
+          <w:r>
+            <w:rPr>
+              <w:b/>
+            </w:rPr>
+            <w:t>Logics</w:t>
+          </w:r>
+          <w:proofErr w:type="spellEnd"/>
         </w:sdtContent>
       </w:sdt>
     </w:p>
@@ -174,6 +228,7 @@
           <w:b/>
         </w:rPr>
       </w:pPr>
+      <w:proofErr w:type="spellStart"/>
       <w:r>
         <w:rPr>
           <w:b/>
@@ -190,7 +245,14 @@
         <w:rPr>
           <w:b/>
         </w:rPr>
-        <w:t>er:</w:t>
+        <w:t>er</w:t>
+      </w:r>
+      <w:proofErr w:type="spellEnd"/>
+      <w:r>
+        <w:rPr>
+          <w:b/>
+        </w:rPr>
+        <w:t>:</w:t>
       </w:r>
       <w:r>
         <w:rPr>
@@ -725,41 +787,77 @@
           <w:i/>
         </w:rPr>
       </w:pPr>
+      <w:proofErr w:type="spellStart"/>
       <w:r>
         <w:rPr>
           <w:b/>
           <w:i/>
         </w:rPr>
-        <w:t>Initial Seen</w:t>
-      </w:r>
+        <w:t>Initial</w:t>
+      </w:r>
+      <w:proofErr w:type="spellEnd"/>
       <w:r>
         <w:rPr>
           <w:b/>
           <w:i/>
         </w:rPr>
-        <w:t>:</w:t>
-      </w:r>
+        <w:t xml:space="preserve"> </w:t>
+      </w:r>
+      <w:proofErr w:type="spellStart"/>
       <w:r>
         <w:rPr>
           <w:b/>
           <w:i/>
         </w:rPr>
-        <w:tab/>
-      </w:r>
+        <w:t>Seen</w:t>
+      </w:r>
+      <w:proofErr w:type="spellEnd"/>
       <w:r>
         <w:rPr>
           <w:b/>
           <w:i/>
         </w:rPr>
-        <w:tab/>
+        <w:t>:</w:t>
       </w:r>
       <w:r>
         <w:rPr>
           <w:b/>
           <w:i/>
         </w:rPr>
-        <w:t>Initial Seen</w:t>
-      </w:r>
+        <w:tab/>
+      </w:r>
+      <w:r>
+        <w:rPr>
+          <w:b/>
+          <w:i/>
+        </w:rPr>
+        <w:tab/>
+      </w:r>
+      <w:proofErr w:type="spellStart"/>
+      <w:r>
+        <w:rPr>
+          <w:b/>
+          <w:i/>
+        </w:rPr>
+        <w:t>Initial</w:t>
+      </w:r>
+      <w:proofErr w:type="spellEnd"/>
+      <w:r>
+        <w:rPr>
+          <w:b/>
+          <w:i/>
+        </w:rPr>
+        <w:t xml:space="preserve"> </w:t>
+      </w:r>
+      <w:proofErr w:type="spellStart"/>
+      <w:r>
+        <w:rPr>
+          <w:b/>
+          <w:i/>
+        </w:rPr>
+        <w:t>Seen</w:t>
+      </w:r>
+      <w:proofErr w:type="spellEnd"/>
       <w:r>
         <w:rPr>
           <w:b/>
@@ -986,8 +1084,13 @@
         </w:tabs>
         <w:jc w:val="both"/>
       </w:pPr>
-      <w:r>
-        <w:t>Place:</w:t>
+      <w:proofErr w:type="spellStart"/>
+      <w:r>
+        <w:t>Place</w:t>
+      </w:r>
+      <w:proofErr w:type="spellEnd"/>
+      <w:r>
+        <w:t>:</w:t>
       </w:r>
       <w:r>
         <w:tab/>
@@ -1029,7 +1132,14 @@
       </w:r>
       <w:r>
         <w:tab/>
-        <w:t>Place:</w:t>
+      </w:r>
+      <w:proofErr w:type="spellStart"/>
+      <w:r>
+        <w:t>Place</w:t>
+      </w:r>
+      <w:proofErr w:type="spellEnd"/>
+      <w:r>
+        <w:t>:</w:t>
       </w:r>
       <w:r>
         <w:tab/>
@@ -1789,7 +1899,21 @@
         <w:rPr>
           <w:lang w:val="en-US"/>
         </w:rPr>
-        <w:t>Duncan Sterken: Backend.</w:t>
+        <w:t xml:space="preserve">Duncan </w:t>
+      </w:r>
+      <w:proofErr w:type="spellStart"/>
+      <w:r>
+        <w:rPr>
+          <w:lang w:val="en-US"/>
+        </w:rPr>
+        <w:t>Sterken</w:t>
+      </w:r>
+      <w:proofErr w:type="spellEnd"/>
+      <w:r>
+        <w:rPr>
+          <w:lang w:val="en-US"/>
+        </w:rPr>
+        <w:t>: Backend.</w:t>
       </w:r>
     </w:p>
     <w:p>
@@ -1879,7 +2003,21 @@
         <w:rPr>
           <w:lang w:val="en-US"/>
         </w:rPr>
-        <w:t>Duncan Sterken:</w:t>
+        <w:t xml:space="preserve">Duncan </w:t>
+      </w:r>
+      <w:proofErr w:type="spellStart"/>
+      <w:r>
+        <w:rPr>
+          <w:lang w:val="en-US"/>
+        </w:rPr>
+        <w:t>Sterken</w:t>
+      </w:r>
+      <w:proofErr w:type="spellEnd"/>
+      <w:r>
+        <w:rPr>
+          <w:lang w:val="en-US"/>
+        </w:rPr>
+        <w:t>:</w:t>
       </w:r>
     </w:p>
     <w:p>
@@ -1999,8 +2137,16 @@
         <w:rPr>
           <w:lang w:val="en-US"/>
         </w:rPr>
-        <w:t>Backend Account Systeem</w:t>
-      </w:r>
+        <w:t xml:space="preserve">Backend Account </w:t>
+      </w:r>
+      <w:proofErr w:type="spellStart"/>
+      <w:r>
+        <w:rPr>
+          <w:lang w:val="en-US"/>
+        </w:rPr>
+        <w:t>Systeem</w:t>
+      </w:r>
+      <w:proofErr w:type="spellEnd"/>
       <w:r>
         <w:rPr>
           <w:lang w:val="en-US"/>
@@ -2145,30 +2291,28 @@
         </w:rPr>
         <w:t>n</w:t>
       </w:r>
-      <w:bookmarkStart w:id="3" w:name="_GoBack"/>
+      <w:r>
+        <w:rPr>
+          <w:lang w:val="en-US"/>
+        </w:rPr>
+        <w:t>ing</w:t>
+      </w:r>
+    </w:p>
+    <w:p>
+      <w:pPr>
+        <w:pStyle w:val="Heading1"/>
+        <w:rPr>
+          <w:lang w:val="en-US"/>
+        </w:rPr>
+      </w:pPr>
+      <w:bookmarkStart w:id="3" w:name="_Toc513548469"/>
+      <w:r>
+        <w:rPr>
+          <w:lang w:val="en-US"/>
+        </w:rPr>
+        <w:t>PROJECT DETAILS</w:t>
+      </w:r>
       <w:bookmarkEnd w:id="3"/>
-      <w:r>
-        <w:rPr>
-          <w:lang w:val="en-US"/>
-        </w:rPr>
-        <w:t>ing</w:t>
-      </w:r>
-    </w:p>
-    <w:p>
-      <w:pPr>
-        <w:pStyle w:val="Heading1"/>
-        <w:rPr>
-          <w:lang w:val="en-US"/>
-        </w:rPr>
-      </w:pPr>
-      <w:bookmarkStart w:id="4" w:name="_Toc513548469"/>
-      <w:r>
-        <w:rPr>
-          <w:lang w:val="en-US"/>
-        </w:rPr>
-        <w:t>PROJECT DETAILS</w:t>
-      </w:r>
-      <w:bookmarkEnd w:id="4"/>
     </w:p>
     <w:p>
       <w:pPr>
@@ -2209,7 +2353,21 @@
         <w:rPr>
           <w:lang w:val="en-US"/>
         </w:rPr>
-        <w:t>: P. Nocker.</w:t>
+        <w:t xml:space="preserve">: P. </w:t>
+      </w:r>
+      <w:proofErr w:type="spellStart"/>
+      <w:r>
+        <w:rPr>
+          <w:lang w:val="en-US"/>
+        </w:rPr>
+        <w:t>Nocker</w:t>
+      </w:r>
+      <w:proofErr w:type="spellEnd"/>
+      <w:r>
+        <w:rPr>
+          <w:lang w:val="en-US"/>
+        </w:rPr>
+        <w:t>.</w:t>
       </w:r>
     </w:p>
     <w:p>
@@ -2249,7 +2407,7 @@
           <w:lang w:val="en-US"/>
         </w:rPr>
       </w:pPr>
-      <w:bookmarkStart w:id="5" w:name="_Toc513548470"/>
+      <w:bookmarkStart w:id="4" w:name="_Toc513548470"/>
       <w:r>
         <w:rPr>
           <w:lang w:val="en-US"/>
@@ -2257,25 +2415,42 @@
         <w:lastRenderedPageBreak/>
         <w:t>PROJECT DESCRIPTION</w:t>
       </w:r>
+      <w:bookmarkEnd w:id="4"/>
+    </w:p>
+    <w:p>
+      <w:pPr>
+        <w:rPr>
+          <w:lang w:val="en-US"/>
+        </w:rPr>
+      </w:pPr>
+      <w:r>
+        <w:rPr>
+          <w:lang w:val="en-US"/>
+        </w:rPr>
+        <w:t xml:space="preserve">The team of </w:t>
+      </w:r>
+      <w:proofErr w:type="spellStart"/>
+      <w:r>
+        <w:rPr>
+          <w:lang w:val="en-US"/>
+        </w:rPr>
+        <w:t>WaifuLogics</w:t>
+      </w:r>
+      <w:proofErr w:type="spellEnd"/>
+      <w:r>
+        <w:rPr>
+          <w:lang w:val="en-US"/>
+        </w:rPr>
+        <w:t xml:space="preserve"> is going to make a social media platform for people in the I.T. Field.</w:t>
+      </w:r>
+      <w:r>
+        <w:rPr>
+          <w:lang w:val="en-US"/>
+        </w:rPr>
+        <w:t xml:space="preserve"> This project consists </w:t>
+      </w:r>
+      <w:bookmarkStart w:id="5" w:name="_GoBack"/>
       <w:bookmarkEnd w:id="5"/>
-    </w:p>
-    <w:p>
-      <w:pPr>
-        <w:pStyle w:val="ListParagraph"/>
-        <w:numPr>
-          <w:ilvl w:val="0"/>
-          <w:numId w:val="8"/>
-        </w:numPr>
-        <w:rPr>
-          <w:lang w:val="en-US"/>
-        </w:rPr>
-      </w:pPr>
-      <w:r>
-        <w:rPr>
-          <w:lang w:val="en-US"/>
-        </w:rPr>
-        <w:t>We are going to create a social media platform that acts as a main hub for people that want to help each other with coding problems and building a small network of people.</w:t>
-      </w:r>
     </w:p>
     <w:p>
       <w:pPr>
@@ -2435,7 +2610,21 @@
         <w:rPr>
           <w:lang w:val="en-US"/>
         </w:rPr>
-        <w:t>Coding Languages: HTML – CSS – Javascript – PHP – SQL</w:t>
+        <w:t xml:space="preserve">Coding Languages: HTML – CSS – </w:t>
+      </w:r>
+      <w:proofErr w:type="spellStart"/>
+      <w:r>
+        <w:rPr>
+          <w:lang w:val="en-US"/>
+        </w:rPr>
+        <w:t>Javascript</w:t>
+      </w:r>
+      <w:proofErr w:type="spellEnd"/>
+      <w:r>
+        <w:rPr>
+          <w:lang w:val="en-US"/>
+        </w:rPr>
+        <w:t xml:space="preserve"> – PHP – SQL</w:t>
       </w:r>
     </w:p>
     <w:p>
@@ -2766,8 +2955,16 @@
         <w:rPr>
           <w:lang w:val="en-US"/>
         </w:rPr>
-        <w:t>We called this:  MoSCoW</w:t>
-      </w:r>
+        <w:t xml:space="preserve">We called this:  </w:t>
+      </w:r>
+      <w:proofErr w:type="spellStart"/>
+      <w:r>
+        <w:rPr>
+          <w:lang w:val="en-US"/>
+        </w:rPr>
+        <w:t>MoSCoW</w:t>
+      </w:r>
+      <w:proofErr w:type="spellEnd"/>
     </w:p>
     <w:p>
       <w:pPr>
@@ -2785,7 +2982,21 @@
         <w:rPr>
           <w:lang w:val="en-US"/>
         </w:rPr>
-        <w:t xml:space="preserve">(P. Nocker) </w:t>
+        <w:t xml:space="preserve">(P. </w:t>
+      </w:r>
+      <w:proofErr w:type="spellStart"/>
+      <w:r>
+        <w:rPr>
+          <w:lang w:val="en-US"/>
+        </w:rPr>
+        <w:t>Nocker</w:t>
+      </w:r>
+      <w:proofErr w:type="spellEnd"/>
+      <w:r>
+        <w:rPr>
+          <w:lang w:val="en-US"/>
+        </w:rPr>
+        <w:t xml:space="preserve">) </w:t>
       </w:r>
       <w:r>
         <w:rPr>
@@ -2797,7 +3008,21 @@
         <w:rPr>
           <w:lang w:val="en-US"/>
         </w:rPr>
-        <w:t>. We (Waifu Logics) are doing our best to realize this project.</w:t>
+        <w:t>. We (</w:t>
+      </w:r>
+      <w:proofErr w:type="spellStart"/>
+      <w:r>
+        <w:rPr>
+          <w:lang w:val="en-US"/>
+        </w:rPr>
+        <w:t>Waifu</w:t>
+      </w:r>
+      <w:proofErr w:type="spellEnd"/>
+      <w:r>
+        <w:rPr>
+          <w:lang w:val="en-US"/>
+        </w:rPr>
+        <w:t xml:space="preserve"> Logics) are doing our best to realize this project.</w:t>
       </w:r>
     </w:p>
     <w:p>
@@ -5979,6 +6204,7 @@
     <w:rsidRoot w:val="000F39B6"/>
     <w:rsid w:val="000F39B6"/>
     <w:rsid w:val="00181977"/>
+    <w:rsid w:val="00257F1B"/>
     <w:rsid w:val="002B76C3"/>
     <w:rsid w:val="00351B37"/>
     <w:rsid w:val="00365E79"/>
@@ -6799,7 +7025,7 @@
 </file>
 
 <file path=customXml/itemProps1.xml><?xml version="1.0" encoding="utf-8"?>
-<ds:datastoreItem xmlns:ds="http://schemas.openxmlformats.org/officeDocument/2006/customXml" ds:itemID="{4385E217-2901-45EA-8812-3A6556AF20FE}">
+<ds:datastoreItem xmlns:ds="http://schemas.openxmlformats.org/officeDocument/2006/customXml" ds:itemID="{05215D4A-1AA3-4A6A-8E42-C081FFB69B6B}">
   <ds:schemaRefs>
     <ds:schemaRef ds:uri="http://schemas.openxmlformats.org/officeDocument/2006/bibliography"/>
   </ds:schemaRefs>

</xml_diff>